<commit_message>
Add exp with augmentation
</commit_message>
<xml_diff>
--- a/opis.docx
+++ b/opis.docx
@@ -32,21 +32,67 @@
         <w:rPr>
           <w:highlight w:val="yellow"/>
         </w:rPr>
-        <w:t xml:space="preserve">Data </w:t>
-      </w:r>
-      <w:proofErr w:type="spellStart"/>
+        <w:t xml:space="preserve">Data Augmentation </w:t>
+      </w:r>
       <w:r>
         <w:rPr>
           <w:highlight w:val="yellow"/>
         </w:rPr>
-        <w:t>Augmentation</w:t>
-      </w:r>
-      <w:proofErr w:type="spellEnd"/>
-      <w:r>
+        <w:t xml:space="preserve">: zwiększona ilość danych </w:t>
+      </w:r>
+    </w:p>
+    <w:p>
+      <w:pPr>
+        <w:pStyle w:val="Akapitzlist"/>
+        <w:numPr>
+          <w:ilvl w:val="1"/>
+          <w:numId w:val="6"/>
+        </w:numPr>
         <w:rPr>
           <w:highlight w:val="yellow"/>
         </w:rPr>
-        <w:t xml:space="preserve"> </w:t>
+      </w:pPr>
+      <w:r>
+        <w:rPr>
+          <w:highlight w:val="yellow"/>
+        </w:rPr>
+        <w:t>Resize, RandomCrop</w:t>
+      </w:r>
+    </w:p>
+    <w:p>
+      <w:pPr>
+        <w:pStyle w:val="Akapitzlist"/>
+        <w:numPr>
+          <w:ilvl w:val="1"/>
+          <w:numId w:val="6"/>
+        </w:numPr>
+        <w:rPr>
+          <w:highlight w:val="yellow"/>
+        </w:rPr>
+      </w:pPr>
+      <w:r>
+        <w:rPr>
+          <w:highlight w:val="yellow"/>
+        </w:rPr>
+        <w:t>Resize, Pad, RandomHorizontalFlip</w:t>
+      </w:r>
+    </w:p>
+    <w:p>
+      <w:pPr>
+        <w:pStyle w:val="Akapitzlist"/>
+        <w:numPr>
+          <w:ilvl w:val="1"/>
+          <w:numId w:val="6"/>
+        </w:numPr>
+        <w:rPr>
+          <w:highlight w:val="yellow"/>
+        </w:rPr>
+      </w:pPr>
+      <w:r>
+        <w:rPr>
+          <w:highlight w:val="yellow"/>
+        </w:rPr>
+        <w:t>RandomRotation</w:t>
       </w:r>
     </w:p>
     <w:p>
@@ -427,21 +473,13 @@
         <w:t>Dodać Softmax klasyfikator na sam koniec – poczytać co to zmienia czy warto itd.</w:t>
       </w:r>
       <w:r>
-        <w:t xml:space="preserve"> &lt;- chyba nie jeśli </w:t>
-      </w:r>
-      <w:proofErr w:type="spellStart"/>
-      <w:r>
-        <w:t>CrossEntropy</w:t>
+        <w:t xml:space="preserve"> &lt;- chyba nie jeśli CrossEntropy</w:t>
       </w:r>
       <w:r>
         <w:t>Lo</w:t>
       </w:r>
       <w:r>
-        <w:t>ss</w:t>
-      </w:r>
-      <w:proofErr w:type="spellEnd"/>
-      <w:r>
-        <w:t>, bo to już zawiera Softmax</w:t>
+        <w:t>ss, bo to już zawiera Softmax</w:t>
       </w:r>
     </w:p>
     <w:p>
@@ -452,13 +490,8 @@
           <w:numId w:val="4"/>
         </w:numPr>
       </w:pPr>
-      <w:proofErr w:type="spellStart"/>
-      <w:r>
-        <w:t>Tensorboard</w:t>
-      </w:r>
-      <w:proofErr w:type="spellEnd"/>
-      <w:r>
-        <w:t xml:space="preserve"> – wizualizacja danych</w:t>
+      <w:r>
+        <w:t>Tensorboard – wizualizacja danych</w:t>
       </w:r>
     </w:p>
     <w:p/>
@@ -480,7 +513,6 @@
           <w:sz w:val="32"/>
           <w:szCs w:val="32"/>
         </w:rPr>
-        <w:lastRenderedPageBreak/>
         <w:t>PLAN</w:t>
       </w:r>
     </w:p>
@@ -509,13 +541,8 @@
           <w:numId w:val="8"/>
         </w:numPr>
       </w:pPr>
-      <w:proofErr w:type="spellStart"/>
-      <w:r>
-        <w:t>Bigger</w:t>
-      </w:r>
-      <w:proofErr w:type="spellEnd"/>
-      <w:r>
-        <w:t xml:space="preserve"> Net</w:t>
+      <w:r>
+        <w:t>Bigger Net</w:t>
       </w:r>
     </w:p>
     <w:p>
@@ -527,13 +554,8 @@
         </w:numPr>
       </w:pPr>
       <w:r>
-        <w:t xml:space="preserve">Resnet18 with FC </w:t>
-      </w:r>
-      <w:proofErr w:type="spellStart"/>
-      <w:r>
-        <w:t>trainable</w:t>
-      </w:r>
-      <w:proofErr w:type="spellEnd"/>
+        <w:t>Resnet18 with FC trainable</w:t>
+      </w:r>
     </w:p>
     <w:p>
       <w:pPr>
@@ -762,47 +784,11 @@
           <w:lang w:val="en-US"/>
         </w:rPr>
       </w:pPr>
-      <w:proofErr w:type="spellStart"/>
-      <w:r>
-        <w:rPr>
-          <w:lang w:val="en-US"/>
-        </w:rPr>
-        <w:t>Jakies</w:t>
-      </w:r>
-      <w:proofErr w:type="spellEnd"/>
-      <w:r>
-        <w:rPr>
-          <w:lang w:val="en-US"/>
-        </w:rPr>
-        <w:t xml:space="preserve"> </w:t>
-      </w:r>
-      <w:proofErr w:type="spellStart"/>
-      <w:r>
-        <w:rPr>
-          <w:lang w:val="en-US"/>
-        </w:rPr>
-        <w:t>drobne</w:t>
-      </w:r>
-      <w:proofErr w:type="spellEnd"/>
-      <w:r>
-        <w:rPr>
-          <w:lang w:val="en-US"/>
-        </w:rPr>
-        <w:t xml:space="preserve"> </w:t>
-      </w:r>
-      <w:proofErr w:type="spellStart"/>
-      <w:r>
-        <w:rPr>
-          <w:lang w:val="en-US"/>
-        </w:rPr>
-        <w:t>experymenty</w:t>
-      </w:r>
-      <w:proofErr w:type="spellEnd"/>
-      <w:r>
-        <w:rPr>
-          <w:lang w:val="en-US"/>
-        </w:rPr>
-        <w:t xml:space="preserve"> </w:t>
+      <w:r>
+        <w:rPr>
+          <w:lang w:val="en-US"/>
+        </w:rPr>
+        <w:t xml:space="preserve">Jakies drobne experymenty </w:t>
       </w:r>
     </w:p>
     <w:p>
@@ -1132,7 +1118,6 @@
         <w:rPr>
           <w:lang w:val="en-US"/>
         </w:rPr>
-        <w:lastRenderedPageBreak/>
         <w:t>PYTANIA:</w:t>
       </w:r>
     </w:p>
@@ -1897,7 +1882,7 @@
         <w:ind w:left="1440" w:hanging="360"/>
       </w:pPr>
     </w:lvl>
-    <w:lvl w:ilvl="1" w:tplc="04150019" w:tentative="1">
+    <w:lvl w:ilvl="1" w:tplc="04150019">
       <w:start w:val="1"/>
       <w:numFmt w:val="lowerLetter"/>
       <w:lvlText w:val="%2."/>

</xml_diff>